<commit_message>
Implemented amendments to the global data model
</commit_message>
<xml_diff>
--- a/locationBasedReservationManagementApplication.docx
+++ b/locationBasedReservationManagementApplication.docx
@@ -2693,7 +2693,7 @@
           <v:shape id="_x0000_i1029" type="#_x0000_t75" style="width:451.5pt;height:157.5pt" o:ole="">
             <v:imagedata r:id="rId8" o:title=""/>
           </v:shape>
-          <o:OLEObject Type="Embed" ProgID="Visio.Drawing.15" ShapeID="_x0000_i1029" DrawAspect="Content" ObjectID="_1706612911" r:id="rId9"/>
+          <o:OLEObject Type="Embed" ProgID="Visio.Drawing.15" ShapeID="_x0000_i1029" DrawAspect="Content" ObjectID="_1708611280" r:id="rId9"/>
         </w:object>
       </w:r>
     </w:p>
@@ -2751,7 +2751,7 @@
           <v:shape id="_x0000_i1025" type="#_x0000_t75" style="width:450.75pt;height:347.25pt" o:ole="">
             <v:imagedata r:id="rId10" o:title=""/>
           </v:shape>
-          <o:OLEObject Type="Embed" ProgID="Visio.Drawing.15" ShapeID="_x0000_i1025" DrawAspect="Content" ObjectID="_1706612912" r:id="rId11"/>
+          <o:OLEObject Type="Embed" ProgID="Visio.Drawing.15" ShapeID="_x0000_i1025" DrawAspect="Content" ObjectID="_1708611281" r:id="rId11"/>
         </w:object>
       </w:r>
     </w:p>
@@ -2805,10 +2805,10 @@
       </w:pPr>
       <w:r>
         <w:object w:dxaOrig="13185" w:dyaOrig="11221">
-          <v:shape id="_x0000_i1028" type="#_x0000_t75" style="width:450.75pt;height:384pt" o:ole="">
+          <v:shape id="_x0000_i1026" type="#_x0000_t75" style="width:450.75pt;height:384pt" o:ole="">
             <v:imagedata r:id="rId12" o:title=""/>
           </v:shape>
-          <o:OLEObject Type="Embed" ProgID="Visio.Drawing.15" ShapeID="_x0000_i1028" DrawAspect="Content" ObjectID="_1706612913" r:id="rId13"/>
+          <o:OLEObject Type="Embed" ProgID="Visio.Drawing.15" ShapeID="_x0000_i1026" DrawAspect="Content" ObjectID="_1708611282" r:id="rId13"/>
         </w:object>
       </w:r>
     </w:p>
@@ -2993,7 +2993,7 @@
           <v:shape id="_x0000_i1030" type="#_x0000_t75" style="width:447.75pt;height:442.5pt" o:ole="">
             <v:imagedata r:id="rId14" o:title=""/>
           </v:shape>
-          <o:OLEObject Type="Embed" ProgID="Visio.Drawing.15" ShapeID="_x0000_i1030" DrawAspect="Content" ObjectID="_1706612914" r:id="rId15"/>
+          <o:OLEObject Type="Embed" ProgID="Visio.Drawing.15" ShapeID="_x0000_i1030" DrawAspect="Content" ObjectID="_1708611283" r:id="rId15"/>
         </w:object>
       </w:r>
     </w:p>
@@ -3156,7 +3156,7 @@
           <v:shape id="_x0000_i1031" type="#_x0000_t75" style="width:451.5pt;height:339.75pt" o:ole="">
             <v:imagedata r:id="rId16" o:title=""/>
           </v:shape>
-          <o:OLEObject Type="Embed" ProgID="Visio.Drawing.15" ShapeID="_x0000_i1031" DrawAspect="Content" ObjectID="_1706612915" r:id="rId17"/>
+          <o:OLEObject Type="Embed" ProgID="Visio.Drawing.15" ShapeID="_x0000_i1031" DrawAspect="Content" ObjectID="_1708611284" r:id="rId17"/>
         </w:object>
       </w:r>
     </w:p>
@@ -3231,9 +3231,9 @@
         </w:rPr>
         <w:lastRenderedPageBreak/>
         <w:drawing>
-          <wp:inline distT="0" distB="0" distL="0" distR="0" wp14:anchorId="3FF51AC3" wp14:editId="49AD99A9">
-            <wp:extent cx="5048250" cy="5886450"/>
-            <wp:effectExtent l="0" t="0" r="0" b="0"/>
+          <wp:inline distT="0" distB="0" distL="0" distR="0" wp14:anchorId="36FA7B78" wp14:editId="0D4216FE">
+            <wp:extent cx="5029200" cy="5953125"/>
+            <wp:effectExtent l="0" t="0" r="0" b="9525"/>
             <wp:docPr id="1" name="Picture 1"/>
             <wp:cNvGraphicFramePr>
               <a:graphicFrameLocks xmlns:a="http://schemas.openxmlformats.org/drawingml/2006/main" noChangeAspect="1"/>
@@ -3254,7 +3254,7 @@
                   <pic:spPr>
                     <a:xfrm>
                       <a:off x="0" y="0"/>
-                      <a:ext cx="5048250" cy="5886450"/>
+                      <a:ext cx="5029200" cy="5953125"/>
                     </a:xfrm>
                     <a:prstGeom prst="rect">
                       <a:avLst/>
@@ -3287,13 +3287,7 @@
         <w:rPr>
           <w:noProof/>
         </w:rPr>
-        <w:instrText xml:space="preserve"> SEQ Figure \* ARAB</w:instrText>
-      </w:r>
-      <w:r>
-        <w:rPr>
-          <w:noProof/>
-        </w:rPr>
-        <w:instrText xml:space="preserve">IC </w:instrText>
+        <w:instrText xml:space="preserve"> SEQ Figure \* ARABIC </w:instrText>
       </w:r>
       <w:r>
         <w:rPr>
@@ -3374,10 +3368,10 @@
       </w:pPr>
       <w:r>
         <w:object w:dxaOrig="10021" w:dyaOrig="7140">
-          <v:shape id="_x0000_i1026" type="#_x0000_t75" style="width:450.75pt;height:321pt" o:ole="">
+          <v:shape id="_x0000_i1027" type="#_x0000_t75" style="width:450.75pt;height:321pt" o:ole="">
             <v:imagedata r:id="rId19" o:title=""/>
           </v:shape>
-          <o:OLEObject Type="Embed" ProgID="Visio.Drawing.15" ShapeID="_x0000_i1026" DrawAspect="Content" ObjectID="_1706612916" r:id="rId20"/>
+          <o:OLEObject Type="Embed" ProgID="Visio.Drawing.15" ShapeID="_x0000_i1027" DrawAspect="Content" ObjectID="_1708611285" r:id="rId20"/>
         </w:object>
       </w:r>
     </w:p>
@@ -3436,10 +3430,10 @@
       </w:pPr>
       <w:r>
         <w:object w:dxaOrig="15766" w:dyaOrig="10545">
-          <v:shape id="_x0000_i1027" type="#_x0000_t75" style="width:450.75pt;height:301.5pt" o:ole="">
+          <v:shape id="_x0000_i1028" type="#_x0000_t75" style="width:450.75pt;height:301.5pt" o:ole="">
             <v:imagedata r:id="rId21" o:title=""/>
           </v:shape>
-          <o:OLEObject Type="Embed" ProgID="Visio.Drawing.15" ShapeID="_x0000_i1027" DrawAspect="Content" ObjectID="_1706612917" r:id="rId22"/>
+          <o:OLEObject Type="Embed" ProgID="Visio.Drawing.15" ShapeID="_x0000_i1028" DrawAspect="Content" ObjectID="_1708611286" r:id="rId22"/>
         </w:object>
       </w:r>
     </w:p>
@@ -6424,7 +6418,7 @@
 </file>
 
 <file path=customXml/itemProps1.xml><?xml version="1.0" encoding="utf-8"?>
-<ds:datastoreItem xmlns:ds="http://schemas.openxmlformats.org/officeDocument/2006/customXml" ds:itemID="{67CDF9D8-1237-445D-8283-A1C10F26FB1C}">
+<ds:datastoreItem xmlns:ds="http://schemas.openxmlformats.org/officeDocument/2006/customXml" ds:itemID="{DAC9B6B4-FA85-49EB-96CD-A1FF0BF73227}">
   <ds:schemaRefs>
     <ds:schemaRef ds:uri="http://schemas.openxmlformats.org/officeDocument/2006/bibliography"/>
   </ds:schemaRefs>

</xml_diff>